<commit_message>
Fixed bug with inputs
</commit_message>
<xml_diff>
--- a/Reports and theory/SS EK Report 20180220.docx
+++ b/Reports and theory/SS EK Report 20180220.docx
@@ -288,6 +288,138 @@
       <w:r>
         <w:t>: Example of adjusted brightness image</w:t>
       </w:r>
+    </w:p>
+    <w:p>
+      <w:pPr>
+        <w:keepNext/>
+        <w:jc w:val="center"/>
+      </w:pPr>
+      <w:r>
+        <w:rPr>
+          <w:noProof/>
+        </w:rPr>
+        <w:drawing>
+          <wp:inline distT="0" distB="0" distL="0" distR="0" wp14:anchorId="522AAB86" wp14:editId="57B3308A">
+            <wp:extent cx="1035050" cy="1035050"/>
+            <wp:effectExtent l="0" t="0" r="0" b="0"/>
+            <wp:docPr id="4" name="Picture 4"/>
+            <wp:cNvGraphicFramePr>
+              <a:graphicFrameLocks xmlns:a="http://schemas.openxmlformats.org/drawingml/2006/main" noChangeAspect="1"/>
+            </wp:cNvGraphicFramePr>
+            <a:graphic xmlns:a="http://schemas.openxmlformats.org/drawingml/2006/main">
+              <a:graphicData uri="http://schemas.openxmlformats.org/drawingml/2006/picture">
+                <pic:pic xmlns:pic="http://schemas.openxmlformats.org/drawingml/2006/picture">
+                  <pic:nvPicPr>
+                    <pic:cNvPr id="1" name=""/>
+                    <pic:cNvPicPr/>
+                  </pic:nvPicPr>
+                  <pic:blipFill>
+                    <a:blip r:embed="rId11"/>
+                    <a:stretch>
+                      <a:fillRect/>
+                    </a:stretch>
+                  </pic:blipFill>
+                  <pic:spPr>
+                    <a:xfrm>
+                      <a:off x="0" y="0"/>
+                      <a:ext cx="1035105" cy="1035105"/>
+                    </a:xfrm>
+                    <a:prstGeom prst="rect">
+                      <a:avLst/>
+                    </a:prstGeom>
+                  </pic:spPr>
+                </pic:pic>
+              </a:graphicData>
+            </a:graphic>
+          </wp:inline>
+        </w:drawing>
+      </w:r>
+    </w:p>
+    <w:p>
+      <w:pPr>
+        <w:pStyle w:val="Caption"/>
+        <w:jc w:val="center"/>
+      </w:pPr>
+      <w:r>
+        <w:t xml:space="preserve">Figure </w:t>
+      </w:r>
+      <w:fldSimple w:instr=" SEQ Figure \* ARABIC ">
+        <w:r>
+          <w:rPr>
+            <w:noProof/>
+          </w:rPr>
+          <w:t>4</w:t>
+        </w:r>
+      </w:fldSimple>
+      <w:r>
+        <w:t>: Example of image translation (over-translated to show effect)</w:t>
+      </w:r>
+    </w:p>
+    <w:p>
+      <w:pPr>
+        <w:keepNext/>
+        <w:jc w:val="center"/>
+      </w:pPr>
+      <w:r>
+        <w:rPr>
+          <w:noProof/>
+        </w:rPr>
+        <w:drawing>
+          <wp:inline distT="0" distB="0" distL="0" distR="0" wp14:anchorId="737ED12B" wp14:editId="652DD62D">
+            <wp:extent cx="863600" cy="863600"/>
+            <wp:effectExtent l="0" t="0" r="0" b="0"/>
+            <wp:docPr id="5" name="Picture 5"/>
+            <wp:cNvGraphicFramePr>
+              <a:graphicFrameLocks xmlns:a="http://schemas.openxmlformats.org/drawingml/2006/main" noChangeAspect="1"/>
+            </wp:cNvGraphicFramePr>
+            <a:graphic xmlns:a="http://schemas.openxmlformats.org/drawingml/2006/main">
+              <a:graphicData uri="http://schemas.openxmlformats.org/drawingml/2006/picture">
+                <pic:pic xmlns:pic="http://schemas.openxmlformats.org/drawingml/2006/picture">
+                  <pic:nvPicPr>
+                    <pic:cNvPr id="1" name=""/>
+                    <pic:cNvPicPr/>
+                  </pic:nvPicPr>
+                  <pic:blipFill>
+                    <a:blip r:embed="rId12"/>
+                    <a:stretch>
+                      <a:fillRect/>
+                    </a:stretch>
+                  </pic:blipFill>
+                  <pic:spPr>
+                    <a:xfrm>
+                      <a:off x="0" y="0"/>
+                      <a:ext cx="863647" cy="863647"/>
+                    </a:xfrm>
+                    <a:prstGeom prst="rect">
+                      <a:avLst/>
+                    </a:prstGeom>
+                  </pic:spPr>
+                </pic:pic>
+              </a:graphicData>
+            </a:graphic>
+          </wp:inline>
+        </w:drawing>
+      </w:r>
+    </w:p>
+    <w:p>
+      <w:pPr>
+        <w:pStyle w:val="Caption"/>
+        <w:jc w:val="center"/>
+      </w:pPr>
+      <w:r>
+        <w:t xml:space="preserve">Figure </w:t>
+      </w:r>
+      <w:fldSimple w:instr=" SEQ Figure \* ARABIC ">
+        <w:r>
+          <w:rPr>
+            <w:noProof/>
+          </w:rPr>
+          <w:t>5</w:t>
+        </w:r>
+      </w:fldSimple>
+      <w:r>
+        <w:t>: Scaling doesn't seem to work because the lines on the characters are so thin that the image is too grainy</w:t>
+      </w:r>
       <w:bookmarkStart w:id="0" w:name="_GoBack"/>
       <w:bookmarkEnd w:id="0"/>
     </w:p>
@@ -455,16 +587,7 @@
           <w:szCs w:val="24"/>
           <w:lang w:val="en-GB"/>
         </w:rPr>
-        <w:t xml:space="preserve"> as the bottlenecks do not need </w:t>
-      </w:r>
-      <w:r>
-        <w:rPr>
-          <w:rFonts w:ascii="Times New Roman" w:hAnsi="Times New Roman" w:cs="Times New Roman"/>
-          <w:sz w:val="24"/>
-          <w:szCs w:val="24"/>
-          <w:lang w:val="en-GB"/>
-        </w:rPr>
-        <w:t xml:space="preserve">augmenting and </w:t>
+        <w:t xml:space="preserve"> as the bottlenecks do not need augmenting and </w:t>
       </w:r>
       <w:r>
         <w:rPr>
@@ -743,8 +866,8 @@
       </w:pPr>
     </w:p>
     <w:sectPr>
-      <w:headerReference w:type="default" r:id="rId11"/>
-      <w:footerReference w:type="default" r:id="rId12"/>
+      <w:headerReference w:type="default" r:id="rId13"/>
+      <w:footerReference w:type="default" r:id="rId14"/>
       <w:pgSz w:w="12240" w:h="15840"/>
       <w:pgMar w:top="1191" w:right="907" w:bottom="1191" w:left="907" w:header="709" w:footer="709" w:gutter="0"/>
       <w:cols w:num="2" w:space="708"/>
@@ -1929,7 +2052,7 @@
 </file>
 
 <file path=customXml/itemProps1.xml><?xml version="1.0" encoding="utf-8"?>
-<ds:datastoreItem xmlns:ds="http://schemas.openxmlformats.org/officeDocument/2006/customXml" ds:itemID="{FDECBE5A-A344-49D6-A1FB-F1FDB52A5C4B}">
+<ds:datastoreItem xmlns:ds="http://schemas.openxmlformats.org/officeDocument/2006/customXml" ds:itemID="{1B01415C-2591-44D8-8EAD-CFB18159E08D}">
   <ds:schemaRefs>
     <ds:schemaRef ds:uri="http://schemas.openxmlformats.org/officeDocument/2006/bibliography"/>
   </ds:schemaRefs>

</xml_diff>